<commit_message>
Gold, Waffen, Kaufsystem und das vorherige angepasst
</commit_message>
<xml_diff>
--- a/test/Assets/figuren/Dokumentation/Dokumentation Armin.docx
+++ b/test/Assets/figuren/Dokumentation/Dokumentation Armin.docx
@@ -677,42 +677,40 @@
         </w:rPr>
         <w:t xml:space="preserve">und wird zum letzten sicheren Checkpoint befördert, den er zuvor erreicht hatte. </w:t>
       </w:r>
-      <w:bookmarkStart w:id="4" w:name="_GoBack"/>
+      <w:r>
+        <w:rPr>
+          <w:rFonts w:ascii="Arial" w:hAnsi="Arial" w:cs="Arial"/>
+        </w:rPr>
+        <w:t xml:space="preserve">Gegner können mit Fern- und Nahkampfwaffen angreifen und vom Spieler angegriffen werden. Mit dem Kaufsystem kann der Spieler sich mit Gegenständen ausrüsten, um sich stärker werdenden Gegnern zu stellen (siehe 2.3 </w:t>
+      </w:r>
+      <w:proofErr w:type="spellStart"/>
+      <w:r>
+        <w:rPr>
+          <w:rFonts w:ascii="Arial" w:hAnsi="Arial" w:cs="Arial"/>
+        </w:rPr>
+        <w:t>Spielbalancing</w:t>
+      </w:r>
+      <w:proofErr w:type="spellEnd"/>
+      <w:r>
+        <w:rPr>
+          <w:rFonts w:ascii="Arial" w:hAnsi="Arial" w:cs="Arial"/>
+        </w:rPr>
+        <w:t>).</w:t>
+      </w:r>
+    </w:p>
+    <w:p>
+      <w:pPr>
+        <w:pStyle w:val="berschrift1"/>
+      </w:pPr>
+      <w:bookmarkStart w:id="4" w:name="_Toc527571991"/>
+      <w:r>
+        <w:t xml:space="preserve">2.3 </w:t>
+      </w:r>
+      <w:proofErr w:type="spellStart"/>
+      <w:r>
+        <w:t>Spielbalancing</w:t>
+      </w:r>
       <w:bookmarkEnd w:id="4"/>
-      <w:r>
-        <w:rPr>
-          <w:rFonts w:ascii="Arial" w:hAnsi="Arial" w:cs="Arial"/>
-        </w:rPr>
-        <w:t xml:space="preserve">Gegner können mit Fern- und Nahkampfwaffen angreifen und vom Spieler angegriffen werden. Mit dem Kaufsystem kann der Spieler sich mit Gegenständen ausrüsten, um sich stärker werdenden Gegnern zu stellen (siehe 2.3 </w:t>
-      </w:r>
-      <w:proofErr w:type="spellStart"/>
-      <w:r>
-        <w:rPr>
-          <w:rFonts w:ascii="Arial" w:hAnsi="Arial" w:cs="Arial"/>
-        </w:rPr>
-        <w:t>Spielbalancing</w:t>
-      </w:r>
-      <w:proofErr w:type="spellEnd"/>
-      <w:r>
-        <w:rPr>
-          <w:rFonts w:ascii="Arial" w:hAnsi="Arial" w:cs="Arial"/>
-        </w:rPr>
-        <w:t>).</w:t>
-      </w:r>
-    </w:p>
-    <w:p>
-      <w:pPr>
-        <w:pStyle w:val="berschrift1"/>
-      </w:pPr>
-      <w:bookmarkStart w:id="5" w:name="_Toc527571991"/>
-      <w:r>
-        <w:t xml:space="preserve">2.3 </w:t>
-      </w:r>
-      <w:proofErr w:type="spellStart"/>
-      <w:r>
-        <w:t>Spielbalancing</w:t>
-      </w:r>
-      <w:bookmarkEnd w:id="5"/>
       <w:proofErr w:type="spellEnd"/>
     </w:p>
     <w:p>
@@ -735,7 +733,114 @@
         <w:t>wichtige Rolle spielen zeitgemäße Fern- und Nahkampfwaffen, damit die Hauptfigur bei stärkeren Gegnern, mehr Schaden anrichten kann.</w:t>
       </w:r>
     </w:p>
+    <w:p>
+      <w:pPr>
+        <w:pStyle w:val="berschrift1"/>
+      </w:pPr>
+      <w:r>
+        <w:t>2.4 Gold</w:t>
+      </w:r>
+    </w:p>
+    <w:p>
+      <w:pPr>
+        <w:rPr>
+          <w:rFonts w:ascii="Arial" w:hAnsi="Arial" w:cs="Arial"/>
+        </w:rPr>
+      </w:pPr>
+      <w:r>
+        <w:rPr>
+          <w:rFonts w:ascii="Arial" w:hAnsi="Arial" w:cs="Arial"/>
+        </w:rPr>
+        <w:t>„Gold“ ist die Ingame Währung von Time Raider. Mit dieser Währung lassen sich Waffen im Shop kaufen. Gold wird von den Gegnern fallengelassen oder liegen zufällig verteilt im Level herum. Dieses sammelt man automatisch auf, indem man über das Goldstück läuft.</w:t>
+      </w:r>
+      <w:r>
+        <w:rPr>
+          <w:rFonts w:ascii="Arial" w:hAnsi="Arial" w:cs="Arial"/>
+        </w:rPr>
+        <w:t xml:space="preserve"> Die Menge an Gold wird in jeder Szene oben rechts angezeigt.</w:t>
+      </w:r>
+    </w:p>
+    <w:p>
+      <w:pPr>
+        <w:pStyle w:val="berschrift1"/>
+      </w:pPr>
+      <w:r>
+        <w:t>2.</w:t>
+      </w:r>
+      <w:r>
+        <w:t>5</w:t>
+      </w:r>
+      <w:r>
+        <w:t xml:space="preserve"> Kaufsystem</w:t>
+      </w:r>
+    </w:p>
+    <w:p>
+      <w:pPr>
+        <w:rPr>
+          <w:rFonts w:ascii="Arial" w:hAnsi="Arial" w:cs="Arial"/>
+        </w:rPr>
+      </w:pPr>
+      <w:r>
+        <w:rPr>
+          <w:rFonts w:ascii="Arial" w:hAnsi="Arial" w:cs="Arial"/>
+        </w:rPr>
+        <w:t>Das</w:t>
+      </w:r>
+      <w:r>
+        <w:rPr>
+          <w:rFonts w:ascii="Arial" w:hAnsi="Arial" w:cs="Arial"/>
+        </w:rPr>
+        <w:t xml:space="preserve"> Kaufsystem ist ein wichtiger Bestandteil des Spiels. Wenn man diesen nicht nutzt, ist es unmöglich, die nächsten Level zu meistern. Der Spieler sollte also in jedem Akt mindestens einmal den Shop aufsuchen und sich für die nächsten Level rüsten. Jeder Akt bietet einen Shop an, der zeitgemäße Nah- und Fernkampfwaffen anbietet. Diese können durch Gold gekauft werden. Der Shop befindet sich meistens in einer </w:t>
+      </w:r>
+      <w:r>
+        <w:rPr>
+          <w:rFonts w:ascii="Arial" w:hAnsi="Arial" w:cs="Arial"/>
+        </w:rPr>
+        <w:t>sicheren Zone, also in Städte und Dörfer</w:t>
+      </w:r>
+      <w:r>
+        <w:rPr>
+          <w:rFonts w:ascii="Arial" w:hAnsi="Arial" w:cs="Arial"/>
+        </w:rPr>
+        <w:t xml:space="preserve"> und kann mithilfe des „Shop“-Button geöffnet werden.</w:t>
+      </w:r>
+    </w:p>
+    <w:p>
+      <w:pPr>
+        <w:pStyle w:val="berschrift1"/>
+      </w:pPr>
+      <w:r>
+        <w:t>2.6 Waffen</w:t>
+      </w:r>
+    </w:p>
+    <w:p>
+      <w:pPr>
+        <w:rPr>
+          <w:rFonts w:ascii="Arial" w:hAnsi="Arial" w:cs="Arial"/>
+        </w:rPr>
+      </w:pPr>
+      <w:r>
+        <w:rPr>
+          <w:rFonts w:ascii="Arial" w:hAnsi="Arial" w:cs="Arial"/>
+        </w:rPr>
+        <w:t>Wie bereits erwähnt gibt es zahlreiche Waffen. Diese unterteilen sich in Nah- und Fernkampfwaffen, welche der Spieler als auch die Gegner nutzen. Den Großteil der Waffen muss sich der Spieler im Shop kaufen. Abhängig der Situation hat jede Waffe ihre Vor- und Nachteile, die der Spieler zu seinem Vorteil nutzen sollte.</w:t>
+      </w:r>
+      <w:bookmarkStart w:id="5" w:name="_GoBack"/>
+      <w:bookmarkEnd w:id="5"/>
+    </w:p>
+    <w:p>
+      <w:pPr>
+        <w:rPr>
+          <w:rFonts w:ascii="Arial" w:hAnsi="Arial" w:cs="Arial"/>
+        </w:rPr>
+      </w:pPr>
+    </w:p>
     <w:p/>
+    <w:p>
+      <w:pPr>
+        <w:pStyle w:val="berschrift1"/>
+      </w:pPr>
+    </w:p>
     <w:p>
       <w:pPr>
         <w:rPr>
@@ -1530,6 +1635,19 @@
       <w:szCs w:val="24"/>
     </w:rPr>
   </w:style>
+  <w:style w:type="paragraph" w:styleId="KeinLeerraum">
+    <w:name w:val="No Spacing"/>
+    <w:uiPriority w:val="1"/>
+    <w:qFormat/>
+    <w:rsid w:val="0003122B"/>
+    <w:pPr>
+      <w:spacing w:after="0" w:line="240" w:lineRule="auto"/>
+    </w:pPr>
+    <w:rPr>
+      <w:sz w:val="24"/>
+      <w:szCs w:val="24"/>
+    </w:rPr>
+  </w:style>
 </w:styles>
 </file>
 

</xml_diff>

<commit_message>
Dokumentation Vincents Vorschläge eingefügt
</commit_message>
<xml_diff>
--- a/test/Assets/figuren/Dokumentation/Dokumentation Armin.docx
+++ b/test/Assets/figuren/Dokumentation/Dokumentation Armin.docx
@@ -404,8 +404,8 @@
         <w:p>
           <w:pPr>
             <w:sectPr>
-              <w:headerReference w:type="default" r:id="rId4"/>
-              <w:footerReference w:type="default" r:id="rId5"/>
+              <w:headerReference w:type="default" r:id="rId6"/>
+              <w:footerReference w:type="default" r:id="rId7"/>
               <w:pgSz w:w="11906" w:h="16838"/>
               <w:pgMar w:top="1418" w:right="1418" w:bottom="1134" w:left="851" w:header="709" w:footer="709" w:gutter="0"/>
               <w:cols w:space="708"/>
@@ -669,28 +669,32 @@
         <w:rPr>
           <w:rFonts w:ascii="Arial" w:hAnsi="Arial" w:cs="Arial"/>
         </w:rPr>
-        <w:t xml:space="preserve"> Einige Hindernisse sind zum Beispiel Schluchten. Fällt man in diese hinein, kann man nicht mehr hinauskommen. Der Spieler verliert in diesem Fall Lebenspunkte </w:t>
-      </w:r>
-      <w:r>
-        <w:rPr>
-          <w:rFonts w:ascii="Arial" w:hAnsi="Arial" w:cs="Arial"/>
-        </w:rPr>
-        <w:t xml:space="preserve">und wird zum letzten sicheren Checkpoint befördert, den er zuvor erreicht hatte. </w:t>
-      </w:r>
-      <w:r>
-        <w:rPr>
-          <w:rFonts w:ascii="Arial" w:hAnsi="Arial" w:cs="Arial"/>
-        </w:rPr>
-        <w:t xml:space="preserve">Gegner können mit Fern- und Nahkampfwaffen angreifen und vom Spieler angegriffen werden. Mit dem Kaufsystem kann der Spieler sich mit Gegenständen ausrüsten, um sich stärker werdenden Gegnern zu stellen (siehe 2.3 </w:t>
-      </w:r>
-      <w:proofErr w:type="spellStart"/>
-      <w:r>
-        <w:rPr>
-          <w:rFonts w:ascii="Arial" w:hAnsi="Arial" w:cs="Arial"/>
-        </w:rPr>
-        <w:t>Spielbalancing</w:t>
-      </w:r>
-      <w:proofErr w:type="spellEnd"/>
+        <w:t xml:space="preserve"> Einige Hindernisse sind zum Beispiel Schluchten. Fällt man in diese hinein, kann man nicht mehr hinauskommen. Der Spieler verliert in diesem Fall Lebenspunkte und wird zum letzten sicheren Checkpoint befördert, den er zuvor erreicht hatte. </w:t>
+      </w:r>
+      <w:r>
+        <w:rPr>
+          <w:rFonts w:ascii="Arial" w:hAnsi="Arial" w:cs="Arial"/>
+        </w:rPr>
+        <w:t>Gegner können mit Fern- und Nahkampfwaffen angreifen und vom Spieler angegriffen werden. Mit dem Kaufsystem kann der Spieler sich mit Gegenständen ausrüsten, um sich stärker werdenden Gegnern zu stellen (siehe 2.3</w:t>
+      </w:r>
+      <w:r>
+        <w:rPr>
+          <w:rFonts w:ascii="Arial" w:hAnsi="Arial" w:cs="Arial"/>
+        </w:rPr>
+        <w:t>.2</w:t>
+      </w:r>
+      <w:r>
+        <w:rPr>
+          <w:rFonts w:ascii="Arial" w:hAnsi="Arial" w:cs="Arial"/>
+        </w:rPr>
+        <w:t xml:space="preserve"> </w:t>
+      </w:r>
+      <w:r>
+        <w:rPr>
+          <w:rFonts w:ascii="Arial" w:hAnsi="Arial" w:cs="Arial"/>
+        </w:rPr>
+        <w:t>Kaufsystem</w:t>
+      </w:r>
       <w:r>
         <w:rPr>
           <w:rFonts w:ascii="Arial" w:hAnsi="Arial" w:cs="Arial"/>
@@ -723,14 +727,38 @@
         <w:rPr>
           <w:rFonts w:ascii="Arial" w:hAnsi="Arial" w:cs="Arial"/>
         </w:rPr>
-        <w:t xml:space="preserve">Im Laufe des Spiels werden Hindernisse schwieriger zu absolvieren sein. Der Spieler kann sich zur Bewältigung der Hindernisse keine Vorteile erschaffen. Hier zeigt sich das Können des Spielers. Die Gegner hingegen werden stärker, indem ihre Lebenspunkte erhöht werden. Damit der Spieler die Möglichkeit hat, die Gegner zu besiegen, sollte er sich für den jeweiligen Akt ausrüsten. Dabei muss er sich das Kaufsystem zu Nutzen machen und passende Gegenstände kaufen, die ihm einen Vorteil verschaffen. Eine </w:t>
+        <w:t>Im Laufe des Spiels werden die Hindernisse immer schwieriger zu absolvieren.</w:t>
+      </w:r>
+      <w:r>
+        <w:rPr>
+          <w:rFonts w:ascii="Arial" w:hAnsi="Arial" w:cs="Arial"/>
+        </w:rPr>
+        <w:t xml:space="preserve"> Der Spieler kann sich zur Bewältigung der Hindernisse keine Vorteile erschaffen. Hier zeigt sich das Können des Spielers. Die Gegner hingegen werden stärker, indem ihre Lebenspunkte </w:t>
+      </w:r>
+      <w:r>
+        <w:rPr>
+          <w:rFonts w:ascii="Arial" w:hAnsi="Arial" w:cs="Arial"/>
+        </w:rPr>
+        <w:t>erhöht werden, sie mehr Schaden verursachen oder neue Angriffsmuster benutzen.</w:t>
+      </w:r>
+      <w:r>
+        <w:rPr>
+          <w:rFonts w:ascii="Arial" w:hAnsi="Arial" w:cs="Arial"/>
+        </w:rPr>
+        <w:t xml:space="preserve"> </w:t>
+      </w:r>
+      <w:r>
+        <w:rPr>
+          <w:rFonts w:ascii="Arial" w:hAnsi="Arial" w:cs="Arial"/>
+        </w:rPr>
+        <w:t xml:space="preserve">Damit der Spieler die Möglichkeit hat, die Gegner zu besiegen, sollte er sich für den jeweiligen Akt ausrüsten. Dabei muss er sich das Kaufsystem zu Nutzen machen und </w:t>
       </w:r>
       <w:r>
         <w:rPr>
           <w:rFonts w:ascii="Arial" w:hAnsi="Arial" w:cs="Arial"/>
         </w:rPr>
         <w:lastRenderedPageBreak/>
-        <w:t>wichtige Rolle spielen zeitgemäße Fern- und Nahkampfwaffen, damit die Hauptfigur bei stärkeren Gegnern, mehr Schaden anrichten kann.</w:t>
+        <w:t>passende Gegenstände kaufen, die ihm einen Vorteil verschaffen. Eine wichtige Rolle spielen zeitgemäße Fern- und Nahkampfwaffen, damit die Hauptfigur bei stärkeren Gegnern, mehr Schaden anrichten kann.</w:t>
       </w:r>
     </w:p>
     <w:p>
@@ -757,7 +785,43 @@
         <w:rPr>
           <w:rFonts w:ascii="Arial" w:hAnsi="Arial" w:cs="Arial"/>
         </w:rPr>
-        <w:t>„Gold“ ist die Ingame Währung von Time Raider. Mit dieser Währung lassen sich Waffen im Shop kaufen. Gold wird von den Gegnern fallengelassen oder liegen zufällig verteilt im Level herum. Dieses sammelt man automatisch auf, indem man über das Goldstück läuft.</w:t>
+        <w:t xml:space="preserve">„Gold“ ist die Ingame Währung von Time Raider. Mit dieser Währung lassen sich Waffen </w:t>
+      </w:r>
+      <w:r>
+        <w:rPr>
+          <w:rFonts w:ascii="Arial" w:hAnsi="Arial" w:cs="Arial"/>
+        </w:rPr>
+        <w:t>in verschiedenen Shop</w:t>
+      </w:r>
+      <w:r>
+        <w:rPr>
+          <w:rFonts w:ascii="Arial" w:hAnsi="Arial" w:cs="Arial"/>
+        </w:rPr>
+        <w:t>s</w:t>
+      </w:r>
+      <w:r>
+        <w:rPr>
+          <w:rFonts w:ascii="Arial" w:hAnsi="Arial" w:cs="Arial"/>
+        </w:rPr>
+        <w:t xml:space="preserve"> in den Städten kaufen</w:t>
+      </w:r>
+      <w:r>
+        <w:rPr>
+          <w:rFonts w:ascii="Arial" w:hAnsi="Arial" w:cs="Arial"/>
+        </w:rPr>
+        <w:t>. Gold wird von den Gegnern fallengelassen oder lieg</w:t>
+      </w:r>
+      <w:r>
+        <w:rPr>
+          <w:rFonts w:ascii="Arial" w:hAnsi="Arial" w:cs="Arial"/>
+        </w:rPr>
+        <w:t>t</w:t>
+      </w:r>
+      <w:r>
+        <w:rPr>
+          <w:rFonts w:ascii="Arial" w:hAnsi="Arial" w:cs="Arial"/>
+        </w:rPr>
+        <w:t xml:space="preserve"> zufällig verteilt im Level herum. Dieses sammelt man automatisch auf, indem man über das Goldstück läuft.</w:t>
       </w:r>
       <w:r>
         <w:rPr>
@@ -796,33 +860,51 @@
         <w:rPr>
           <w:rFonts w:ascii="Arial" w:hAnsi="Arial" w:cs="Arial"/>
         </w:rPr>
-        <w:t xml:space="preserve"> Kaufsystem ist ein wichtiger Bestandteil des Spiels. Wenn man diesen nicht nutzt, ist es unmöglich, die nächsten Level zu meistern. Der Spieler sollte also in jedem Akt mindestens einmal den Shop aufsuchen und sich für die nächsten Level rüsten. Jeder Akt bietet einen Shop an, der zeitgemäße Nah- und Fernkampfwaffen anbietet. Diese können durch Gold gekauft werden. Der Shop befindet sich meistens in einer </w:t>
-      </w:r>
-      <w:r>
-        <w:rPr>
-          <w:rFonts w:ascii="Arial" w:hAnsi="Arial" w:cs="Arial"/>
-        </w:rPr>
-        <w:t>sicheren Zone, also in Städte und Dörfer</w:t>
-      </w:r>
-      <w:r>
-        <w:rPr>
-          <w:rFonts w:ascii="Arial" w:hAnsi="Arial" w:cs="Arial"/>
-        </w:rPr>
-        <w:t xml:space="preserve"> und kann mithilfe des „Shop“-Button geöffnet werden.</w:t>
-      </w:r>
-    </w:p>
-    <w:p>
-      <w:pPr>
-        <w:pStyle w:val="berschrift1"/>
-      </w:pPr>
-      <w:r>
-        <w:t>2.</w:t>
-      </w:r>
-      <w:r>
-        <w:t>3.3</w:t>
+        <w:t xml:space="preserve"> Kaufsystem ist ein wichtiger Bestandteil des Spiels. Wenn man diesen nicht nutzt, ist</w:t>
+      </w:r>
+      <w:r>
+        <w:rPr>
+          <w:rFonts w:ascii="Arial" w:hAnsi="Arial" w:cs="Arial"/>
+        </w:rPr>
+        <w:t xml:space="preserve"> </w:t>
       </w:r>
       <w:bookmarkStart w:id="5" w:name="_GoBack"/>
       <w:bookmarkEnd w:id="5"/>
+      <w:r>
+        <w:rPr>
+          <w:rFonts w:ascii="Arial" w:hAnsi="Arial" w:cs="Arial"/>
+        </w:rPr>
+        <w:t>es nur schwer möglich</w:t>
+      </w:r>
+      <w:r>
+        <w:rPr>
+          <w:rFonts w:ascii="Arial" w:hAnsi="Arial" w:cs="Arial"/>
+        </w:rPr>
+        <w:t xml:space="preserve">, die nächsten Level zu meistern. Der Spieler sollte also in jedem Akt mindestens einmal den Shop aufsuchen und sich für die nächsten Level rüsten. Jeder Akt bietet einen Shop an, der zeitgemäße Nah- und Fernkampfwaffen anbietet. Diese können durch Gold gekauft werden. Der Shop befindet sich meistens in einer </w:t>
+      </w:r>
+      <w:r>
+        <w:rPr>
+          <w:rFonts w:ascii="Arial" w:hAnsi="Arial" w:cs="Arial"/>
+        </w:rPr>
+        <w:t>sicheren Zone, also in Städte und Dörfer</w:t>
+      </w:r>
+      <w:r>
+        <w:rPr>
+          <w:rFonts w:ascii="Arial" w:hAnsi="Arial" w:cs="Arial"/>
+        </w:rPr>
+        <w:t xml:space="preserve"> und kann mithilfe des „Shop“-Button geöffnet werden.</w:t>
+      </w:r>
+    </w:p>
+    <w:p>
+      <w:pPr>
+        <w:pStyle w:val="berschrift1"/>
+      </w:pPr>
+      <w:r>
+        <w:t>2.</w:t>
+      </w:r>
+      <w:r>
+        <w:t>3.3</w:t>
+      </w:r>
       <w:r>
         <w:t xml:space="preserve"> Waffen</w:t>
       </w:r>
@@ -996,8 +1078,8 @@
     </w:p>
     <w:p/>
     <w:sectPr>
-      <w:headerReference w:type="default" r:id="rId6"/>
-      <w:footerReference w:type="default" r:id="rId7"/>
+      <w:headerReference w:type="default" r:id="rId8"/>
+      <w:footerReference w:type="default" r:id="rId9"/>
       <w:pgSz w:w="11906" w:h="16838"/>
       <w:pgMar w:top="1418" w:right="1418" w:bottom="1134" w:left="851" w:header="709" w:footer="709" w:gutter="0"/>
       <w:cols w:space="708"/>
@@ -1005,6 +1087,31 @@
     </w:sectPr>
   </w:body>
 </w:document>
+</file>
+
+<file path=word/endnotes.xml><?xml version="1.0" encoding="utf-8"?>
+<w:endnotes xmlns:wpc="http://schemas.microsoft.com/office/word/2010/wordprocessingCanvas" xmlns:cx="http://schemas.microsoft.com/office/drawing/2014/chartex" xmlns:cx1="http://schemas.microsoft.com/office/drawing/2015/9/8/chartex" xmlns:cx2="http://schemas.microsoft.com/office/drawing/2015/10/21/chartex" xmlns:cx3="http://schemas.microsoft.com/office/drawing/2016/5/9/chartex" xmlns:cx4="http://schemas.microsoft.com/office/drawing/2016/5/10/chartex" xmlns:cx5="http://schemas.microsoft.com/office/drawing/2016/5/11/chartex" xmlns:cx6="http://schemas.microsoft.com/office/drawing/2016/5/12/chartex" xmlns:cx7="http://schemas.microsoft.com/office/drawing/2016/5/13/chartex" xmlns:cx8="http://schemas.microsoft.com/office/drawing/2016/5/14/chartex" xmlns:mc="http://schemas.openxmlformats.org/markup-compatibility/2006" xmlns:aink="http://schemas.microsoft.com/office/drawing/2016/ink" xmlns:am3d="http://schemas.microsoft.com/office/drawing/2017/model3d" xmlns:o="urn:schemas-microsoft-com:office:office" xmlns:r="http://schemas.openxmlformats.org/officeDocument/2006/relationships" xmlns:m="http://schemas.openxmlformats.org/officeDocument/2006/math" xmlns:v="urn:schemas-microsoft-com:vml" xmlns:wp14="http://schemas.microsoft.com/office/word/2010/wordprocessingDrawing" xmlns:wp="http://schemas.openxmlformats.org/drawingml/2006/wordprocessingDrawing" xmlns:w10="urn:schemas-microsoft-com:office:word" xmlns:w="http://schemas.openxmlformats.org/wordprocessingml/2006/main" xmlns:w14="http://schemas.microsoft.com/office/word/2010/wordml" xmlns:w15="http://schemas.microsoft.com/office/word/2012/wordml" xmlns:w16cid="http://schemas.microsoft.com/office/word/2016/wordml/cid" xmlns:w16se="http://schemas.microsoft.com/office/word/2015/wordml/symex" xmlns:wpg="http://schemas.microsoft.com/office/word/2010/wordprocessingGroup" xmlns:wpi="http://schemas.microsoft.com/office/word/2010/wordprocessingInk" xmlns:wne="http://schemas.microsoft.com/office/word/2006/wordml" xmlns:wps="http://schemas.microsoft.com/office/word/2010/wordprocessingShape" mc:Ignorable="w14 w15 w16se w16cid wp14">
+  <w:endnote w:type="separator" w:id="-1">
+    <w:p>
+      <w:pPr>
+        <w:spacing w:after="0" w:line="240" w:lineRule="auto"/>
+      </w:pPr>
+      <w:r>
+        <w:separator/>
+      </w:r>
+    </w:p>
+  </w:endnote>
+  <w:endnote w:type="continuationSeparator" w:id="0">
+    <w:p>
+      <w:pPr>
+        <w:spacing w:after="0" w:line="240" w:lineRule="auto"/>
+      </w:pPr>
+      <w:r>
+        <w:continuationSeparator/>
+      </w:r>
+    </w:p>
+  </w:endnote>
+</w:endnotes>
 </file>
 
 <file path=word/footer1.xml><?xml version="1.0" encoding="utf-8"?>
@@ -1025,6 +1132,31 @@
     </w:pPr>
   </w:p>
 </w:ftr>
+</file>
+
+<file path=word/footnotes.xml><?xml version="1.0" encoding="utf-8"?>
+<w:footnotes xmlns:wpc="http://schemas.microsoft.com/office/word/2010/wordprocessingCanvas" xmlns:cx="http://schemas.microsoft.com/office/drawing/2014/chartex" xmlns:cx1="http://schemas.microsoft.com/office/drawing/2015/9/8/chartex" xmlns:cx2="http://schemas.microsoft.com/office/drawing/2015/10/21/chartex" xmlns:cx3="http://schemas.microsoft.com/office/drawing/2016/5/9/chartex" xmlns:cx4="http://schemas.microsoft.com/office/drawing/2016/5/10/chartex" xmlns:cx5="http://schemas.microsoft.com/office/drawing/2016/5/11/chartex" xmlns:cx6="http://schemas.microsoft.com/office/drawing/2016/5/12/chartex" xmlns:cx7="http://schemas.microsoft.com/office/drawing/2016/5/13/chartex" xmlns:cx8="http://schemas.microsoft.com/office/drawing/2016/5/14/chartex" xmlns:mc="http://schemas.openxmlformats.org/markup-compatibility/2006" xmlns:aink="http://schemas.microsoft.com/office/drawing/2016/ink" xmlns:am3d="http://schemas.microsoft.com/office/drawing/2017/model3d" xmlns:o="urn:schemas-microsoft-com:office:office" xmlns:r="http://schemas.openxmlformats.org/officeDocument/2006/relationships" xmlns:m="http://schemas.openxmlformats.org/officeDocument/2006/math" xmlns:v="urn:schemas-microsoft-com:vml" xmlns:wp14="http://schemas.microsoft.com/office/word/2010/wordprocessingDrawing" xmlns:wp="http://schemas.openxmlformats.org/drawingml/2006/wordprocessingDrawing" xmlns:w10="urn:schemas-microsoft-com:office:word" xmlns:w="http://schemas.openxmlformats.org/wordprocessingml/2006/main" xmlns:w14="http://schemas.microsoft.com/office/word/2010/wordml" xmlns:w15="http://schemas.microsoft.com/office/word/2012/wordml" xmlns:w16cid="http://schemas.microsoft.com/office/word/2016/wordml/cid" xmlns:w16se="http://schemas.microsoft.com/office/word/2015/wordml/symex" xmlns:wpg="http://schemas.microsoft.com/office/word/2010/wordprocessingGroup" xmlns:wpi="http://schemas.microsoft.com/office/word/2010/wordprocessingInk" xmlns:wne="http://schemas.microsoft.com/office/word/2006/wordml" xmlns:wps="http://schemas.microsoft.com/office/word/2010/wordprocessingShape" mc:Ignorable="w14 w15 w16se w16cid wp14">
+  <w:footnote w:type="separator" w:id="-1">
+    <w:p>
+      <w:pPr>
+        <w:spacing w:after="0" w:line="240" w:lineRule="auto"/>
+      </w:pPr>
+      <w:r>
+        <w:separator/>
+      </w:r>
+    </w:p>
+  </w:footnote>
+  <w:footnote w:type="continuationSeparator" w:id="0">
+    <w:p>
+      <w:pPr>
+        <w:spacing w:after="0" w:line="240" w:lineRule="auto"/>
+      </w:pPr>
+      <w:r>
+        <w:continuationSeparator/>
+      </w:r>
+    </w:p>
+  </w:footnote>
+</w:footnotes>
 </file>
 
 <file path=word/header1.xml><?xml version="1.0" encoding="utf-8"?>

</xml_diff>

<commit_message>
Doku überarbeitungen, Installation, Voraussetzung
</commit_message>
<xml_diff>
--- a/test/Assets/figuren/Dokumentation/Dokumentation Armin.docx
+++ b/test/Assets/figuren/Dokumentation/Dokumentation Armin.docx
@@ -868,8 +868,6 @@
         </w:rPr>
         <w:t xml:space="preserve"> </w:t>
       </w:r>
-      <w:bookmarkStart w:id="5" w:name="_GoBack"/>
-      <w:bookmarkEnd w:id="5"/>
       <w:r>
         <w:rPr>
           <w:rFonts w:ascii="Arial" w:hAnsi="Arial" w:cs="Arial"/>
@@ -929,11 +927,102 @@
         </w:rPr>
       </w:pPr>
     </w:p>
-    <w:p/>
     <w:p>
       <w:pPr>
         <w:pStyle w:val="berschrift1"/>
-      </w:pPr>
+        <w:rPr>
+          <w:sz w:val="40"/>
+          <w:szCs w:val="40"/>
+        </w:rPr>
+      </w:pPr>
+      <w:r>
+        <w:rPr>
+          <w:sz w:val="40"/>
+          <w:szCs w:val="40"/>
+        </w:rPr>
+        <w:t>3</w:t>
+      </w:r>
+      <w:r>
+        <w:rPr>
+          <w:sz w:val="40"/>
+          <w:szCs w:val="40"/>
+        </w:rPr>
+        <w:t>.</w:t>
+      </w:r>
+      <w:r>
+        <w:rPr>
+          <w:sz w:val="40"/>
+          <w:szCs w:val="40"/>
+        </w:rPr>
+        <w:t xml:space="preserve"> Installationsanleitung</w:t>
+      </w:r>
+    </w:p>
+    <w:p>
+      <w:pPr>
+        <w:pStyle w:val="berschrift1"/>
+      </w:pPr>
+      <w:r>
+        <w:t>3.1 Voraussetzungen</w:t>
+      </w:r>
+    </w:p>
+    <w:p>
+      <w:pPr>
+        <w:rPr>
+          <w:rFonts w:ascii="Arial" w:hAnsi="Arial" w:cs="Arial"/>
+        </w:rPr>
+      </w:pPr>
+      <w:r>
+        <w:rPr>
+          <w:rFonts w:ascii="Arial" w:hAnsi="Arial" w:cs="Arial"/>
+        </w:rPr>
+        <w:t>Für Time Raider wird ein Computer mit Windows Betriebssystem vorausgesetzt. Das Spiel lässt sich auch auf anderen Betriebssystemen und Geräten spielen, allerdings muss dies zusätzlich angepasst und exportiert werden.</w:t>
+      </w:r>
+      <w:r>
+        <w:rPr>
+          <w:rFonts w:ascii="Arial" w:hAnsi="Arial" w:cs="Arial"/>
+        </w:rPr>
+        <w:t xml:space="preserve"> </w:t>
+      </w:r>
+      <w:r>
+        <w:rPr>
+          <w:rFonts w:ascii="Arial" w:hAnsi="Arial" w:cs="Arial"/>
+        </w:rPr>
+        <w:t xml:space="preserve">Außerdem sind die Anforderungen für den Computer nicht hoch, </w:t>
+      </w:r>
+      <w:r>
+        <w:rPr>
+          <w:rFonts w:ascii="Arial" w:hAnsi="Arial" w:cs="Arial"/>
+        </w:rPr>
+        <w:t>sodass das Spiel auf jedem halbwegs modernen Computer lauffähig sein sollte.</w:t>
+      </w:r>
+    </w:p>
+    <w:p>
+      <w:pPr>
+        <w:pStyle w:val="berschrift1"/>
+      </w:pPr>
+      <w:r>
+        <w:lastRenderedPageBreak/>
+        <w:t>3.2 Installation</w:t>
+      </w:r>
+    </w:p>
+    <w:p>
+      <w:pPr>
+        <w:rPr>
+          <w:rFonts w:ascii="Arial" w:hAnsi="Arial" w:cs="Arial"/>
+        </w:rPr>
+      </w:pPr>
+      <w:r>
+        <w:rPr>
+          <w:rFonts w:ascii="Arial" w:hAnsi="Arial" w:cs="Arial"/>
+        </w:rPr>
+        <w:t xml:space="preserve">Die Installation erfolgt nicht durch einen Wizard, wie es normalerweise üblich ist, sondern durch das Aufspielen der Spieldateien von einem USB-Stick, einer CD oder einem Datenträger auf den jeweiligen Computer. Sobald sich alle Spieldateien auf dem Computer befinden, kann </w:t>
+      </w:r>
+      <w:r>
+        <w:rPr>
+          <w:rFonts w:ascii="Arial" w:hAnsi="Arial" w:cs="Arial"/>
+        </w:rPr>
+        <w:t>Time Raider gestartet und sofort gespielt werden.</w:t>
+      </w:r>
     </w:p>
     <w:p>
       <w:pPr>
@@ -951,6 +1040,8 @@
         </w:rPr>
         <w:br w:type="page"/>
       </w:r>
+      <w:bookmarkStart w:id="5" w:name="_GoBack"/>
+      <w:bookmarkEnd w:id="5"/>
     </w:p>
     <w:p>
       <w:pPr>
@@ -1047,6 +1138,12 @@
         </w:rPr>
         <w:t xml:space="preserve"> ist eine Software zur Erstellung und Bearbeitung von zweidimensionalen Grafiken, welche vektorbasiert arbeitet. Dies hat den Vorteil, dass wir Grafiken ohne Detailverlust vergrößern oder verkleinern können.</w:t>
       </w:r>
+      <w:r>
+        <w:rPr>
+          <w:rFonts w:ascii="Arial" w:hAnsi="Arial" w:cs="Arial"/>
+        </w:rPr>
+        <w:t xml:space="preserve"> Dies erspart uns viel Arbeit, da wir uns nicht auf feste Maße einigen müssen. Mit vektorbasierten Grafiken sind wir in der Lage, zukünftig Grafiken verändern zu können, ohne diese auf eine bestimmte Größe anzupassen und zu exportieren, wie es zum Beispiel bei GIMP der Fall wäre.</w:t>
+      </w:r>
     </w:p>
     <w:p>
       <w:pPr>
@@ -1066,7 +1163,13 @@
         <w:rPr>
           <w:rFonts w:ascii="Arial" w:hAnsi="Arial" w:cs="Arial"/>
         </w:rPr>
-        <w:t>GitHub wird zur Versionsverwaltung genutzt. Mit wenigen Klicks sind wir in der Lage unsere Neuerungen und Veränderungen untereinander auszutauschen. Zuvor haben wir „Unity Teams“ genutzt, welches in der Unity Engine eingebunden ist. Diese wurde allerdings im Laufe unseres Projekts kostenpflichtig.</w:t>
+        <w:t>GitHub wird zur Versionsverwaltung genutzt. Mit wenigen Klicks sind wir in der Lage unsere Neuerungen und Veränderungen untereinander auszutauschen. Zuvor haben wir „Unity Teams“ genutzt, welches in der Unity Engine eingebunden ist. Diese wurde allerdings im Laufe unseres Projekts kostenpflichtig</w:t>
+      </w:r>
+      <w:r>
+        <w:rPr>
+          <w:rFonts w:ascii="Arial" w:hAnsi="Arial" w:cs="Arial"/>
+        </w:rPr>
+        <w:t>, wodurch nur noch drei Leute zusammenarbeiten konnten.</w:t>
       </w:r>
     </w:p>
     <w:p>
@@ -1648,6 +1751,28 @@
       <w:szCs w:val="32"/>
     </w:rPr>
   </w:style>
+  <w:style w:type="paragraph" w:styleId="berschrift2">
+    <w:name w:val="heading 2"/>
+    <w:basedOn w:val="Standard"/>
+    <w:next w:val="Standard"/>
+    <w:link w:val="berschrift2Zchn"/>
+    <w:uiPriority w:val="9"/>
+    <w:unhideWhenUsed/>
+    <w:qFormat/>
+    <w:rsid w:val="00353848"/>
+    <w:pPr>
+      <w:keepNext/>
+      <w:keepLines/>
+      <w:spacing w:before="40" w:after="0"/>
+      <w:outlineLvl w:val="1"/>
+    </w:pPr>
+    <w:rPr>
+      <w:rFonts w:asciiTheme="majorHAnsi" w:eastAsiaTheme="majorEastAsia" w:hAnsiTheme="majorHAnsi" w:cstheme="majorBidi"/>
+      <w:color w:val="2F5496" w:themeColor="accent1" w:themeShade="BF"/>
+      <w:sz w:val="26"/>
+      <w:szCs w:val="26"/>
+    </w:rPr>
+  </w:style>
   <w:style w:type="character" w:default="1" w:styleId="Absatz-Standardschriftart">
     <w:name w:val="Default Paragraph Font"/>
     <w:uiPriority w:val="1"/>
@@ -1790,6 +1915,19 @@
     <w:rPr>
       <w:sz w:val="24"/>
       <w:szCs w:val="24"/>
+    </w:rPr>
+  </w:style>
+  <w:style w:type="character" w:customStyle="1" w:styleId="berschrift2Zchn">
+    <w:name w:val="Überschrift 2 Zchn"/>
+    <w:basedOn w:val="Absatz-Standardschriftart"/>
+    <w:link w:val="berschrift2"/>
+    <w:uiPriority w:val="9"/>
+    <w:rsid w:val="00353848"/>
+    <w:rPr>
+      <w:rFonts w:asciiTheme="majorHAnsi" w:eastAsiaTheme="majorEastAsia" w:hAnsiTheme="majorHAnsi" w:cstheme="majorBidi"/>
+      <w:color w:val="2F5496" w:themeColor="accent1" w:themeShade="BF"/>
+      <w:sz w:val="26"/>
+      <w:szCs w:val="26"/>
     </w:rPr>
   </w:style>
 </w:styles>

</xml_diff>